<commit_message>
added technical task and cover letter to the project
</commit_message>
<xml_diff>
--- a/Documentation/Техническое_задание.docx
+++ b/Documentation/Техническое_задание.docx
@@ -768,7 +768,7 @@
             <w:noProof/>
             <w:webHidden/>
           </w:rPr>
-          <w:t>3</w:t>
+          <w:t>4</w:t>
         </w:r>
         <w:r>
           <w:rPr>
@@ -836,7 +836,7 @@
             <w:noProof/>
             <w:webHidden/>
           </w:rPr>
-          <w:t>5</w:t>
+          <w:t>6</w:t>
         </w:r>
         <w:r>
           <w:rPr>
@@ -922,7 +922,7 @@
             <w:sz w:val="28"/>
             <w:szCs w:val="28"/>
           </w:rPr>
-          <w:t>5</w:t>
+          <w:t>6</w:t>
         </w:r>
         <w:r>
           <w:rPr>
@@ -1010,7 +1010,7 @@
             <w:sz w:val="28"/>
             <w:szCs w:val="28"/>
           </w:rPr>
-          <w:t>5</w:t>
+          <w:t>6</w:t>
         </w:r>
         <w:r>
           <w:rPr>
@@ -1098,7 +1098,7 @@
             <w:sz w:val="28"/>
             <w:szCs w:val="28"/>
           </w:rPr>
-          <w:t>5</w:t>
+          <w:t>6</w:t>
         </w:r>
         <w:r>
           <w:rPr>
@@ -1186,7 +1186,7 @@
             <w:sz w:val="28"/>
             <w:szCs w:val="28"/>
           </w:rPr>
-          <w:t>5</w:t>
+          <w:t>6</w:t>
         </w:r>
         <w:r>
           <w:rPr>
@@ -1520,7 +1520,7 @@
             <w:noProof/>
             <w:webHidden/>
           </w:rPr>
-          <w:t>7</w:t>
+          <w:t>8</w:t>
         </w:r>
         <w:r>
           <w:rPr>
@@ -1606,7 +1606,7 @@
             <w:sz w:val="28"/>
             <w:szCs w:val="28"/>
           </w:rPr>
-          <w:t>7</w:t>
+          <w:t>8</w:t>
         </w:r>
         <w:r>
           <w:rPr>
@@ -1694,7 +1694,7 @@
             <w:sz w:val="28"/>
             <w:szCs w:val="28"/>
           </w:rPr>
-          <w:t>7</w:t>
+          <w:t>8</w:t>
         </w:r>
         <w:r>
           <w:rPr>
@@ -1782,7 +1782,7 @@
             <w:sz w:val="28"/>
             <w:szCs w:val="28"/>
           </w:rPr>
-          <w:t>7</w:t>
+          <w:t>8</w:t>
         </w:r>
         <w:r>
           <w:rPr>
@@ -1852,7 +1852,7 @@
             <w:noProof/>
             <w:webHidden/>
           </w:rPr>
-          <w:t>7</w:t>
+          <w:t>9</w:t>
         </w:r>
         <w:r>
           <w:rPr>
@@ -1938,7 +1938,7 @@
             <w:sz w:val="28"/>
             <w:szCs w:val="28"/>
           </w:rPr>
-          <w:t>7</w:t>
+          <w:t>9</w:t>
         </w:r>
         <w:r>
           <w:rPr>
@@ -2026,7 +2026,7 @@
             <w:sz w:val="28"/>
             <w:szCs w:val="28"/>
           </w:rPr>
-          <w:t>7</w:t>
+          <w:t>9</w:t>
         </w:r>
         <w:r>
           <w:rPr>
@@ -2114,7 +2114,7 @@
             <w:sz w:val="28"/>
             <w:szCs w:val="28"/>
           </w:rPr>
-          <w:t>8</w:t>
+          <w:t>9</w:t>
         </w:r>
         <w:r>
           <w:rPr>
@@ -2202,7 +2202,7 @@
             <w:sz w:val="28"/>
             <w:szCs w:val="28"/>
           </w:rPr>
-          <w:t>8</w:t>
+          <w:t>10</w:t>
         </w:r>
         <w:r>
           <w:rPr>
@@ -2290,7 +2290,7 @@
             <w:sz w:val="28"/>
             <w:szCs w:val="28"/>
           </w:rPr>
-          <w:t>9</w:t>
+          <w:t>11</w:t>
         </w:r>
         <w:r>
           <w:rPr>
@@ -2360,7 +2360,7 @@
             <w:noProof/>
             <w:webHidden/>
           </w:rPr>
-          <w:t>11</w:t>
+          <w:t>12</w:t>
         </w:r>
         <w:r>
           <w:rPr>
@@ -2428,7 +2428,7 @@
             <w:noProof/>
             <w:webHidden/>
           </w:rPr>
-          <w:t>12</w:t>
+          <w:t>13</w:t>
         </w:r>
         <w:r>
           <w:rPr>
@@ -2496,7 +2496,7 @@
             <w:noProof/>
             <w:webHidden/>
           </w:rPr>
-          <w:t>12</w:t>
+          <w:t>14</w:t>
         </w:r>
         <w:r>
           <w:rPr>
@@ -2564,7 +2564,7 @@
             <w:noProof/>
             <w:webHidden/>
           </w:rPr>
-          <w:t>13</w:t>
+          <w:t>15</w:t>
         </w:r>
         <w:r>
           <w:rPr>
@@ -2632,7 +2632,7 @@
             <w:noProof/>
             <w:webHidden/>
           </w:rPr>
-          <w:t>14</w:t>
+          <w:t>16</w:t>
         </w:r>
         <w:r>
           <w:rPr>
@@ -2718,7 +2718,7 @@
             <w:sz w:val="28"/>
             <w:szCs w:val="28"/>
           </w:rPr>
-          <w:t>14</w:t>
+          <w:t>16</w:t>
         </w:r>
         <w:r>
           <w:rPr>
@@ -2806,7 +2806,7 @@
             <w:sz w:val="28"/>
             <w:szCs w:val="28"/>
           </w:rPr>
-          <w:t>14</w:t>
+          <w:t>16</w:t>
         </w:r>
         <w:r>
           <w:rPr>
@@ -2894,7 +2894,7 @@
             <w:sz w:val="28"/>
             <w:szCs w:val="28"/>
           </w:rPr>
-          <w:t>14</w:t>
+          <w:t>16</w:t>
         </w:r>
         <w:r>
           <w:rPr>
@@ -2964,7 +2964,7 @@
             <w:noProof/>
             <w:webHidden/>
           </w:rPr>
-          <w:t>15</w:t>
+          <w:t>17</w:t>
         </w:r>
         <w:r>
           <w:rPr>
@@ -3032,7 +3032,7 @@
             <w:noProof/>
             <w:webHidden/>
           </w:rPr>
-          <w:t>16</w:t>
+          <w:t>18</w:t>
         </w:r>
         <w:r>
           <w:rPr>
@@ -3100,7 +3100,7 @@
             <w:noProof/>
             <w:webHidden/>
           </w:rPr>
-          <w:t>17</w:t>
+          <w:t>19</w:t>
         </w:r>
         <w:r>
           <w:rPr>
@@ -3168,7 +3168,7 @@
             <w:noProof/>
             <w:webHidden/>
           </w:rPr>
-          <w:t>18</w:t>
+          <w:t>20</w:t>
         </w:r>
         <w:r>
           <w:rPr>
@@ -5039,6 +5039,9 @@
         <w:t>студент, преподаватель</w:t>
       </w:r>
       <w:r>
+        <w:t>, администратор</w:t>
+      </w:r>
+      <w:r>
         <w:t>.</w:t>
       </w:r>
     </w:p>
@@ -5149,7 +5152,13 @@
         <w:t xml:space="preserve"> </w:t>
       </w:r>
       <w:r>
-        <w:t>Для авторизованного пользователя должна быть реализована следующая функциональность:</w:t>
+        <w:t xml:space="preserve">Для </w:t>
+      </w:r>
+      <w:r>
+        <w:t>данного</w:t>
+      </w:r>
+      <w:r>
+        <w:t xml:space="preserve"> пользователя должна быть реализована следующая функциональность:</w:t>
       </w:r>
     </w:p>
     <w:p>
@@ -5181,6 +5190,88 @@
       <w:r>
         <w:t>Возможность выхода из аккаунта.</w:t>
       </w:r>
+    </w:p>
+    <w:p>
+      <w:pPr>
+        <w:pStyle w:val="aff6"/>
+      </w:pPr>
+      <w:r>
+        <w:t>Пользователь «</w:t>
+      </w:r>
+      <w:r>
+        <w:t>администратор</w:t>
+      </w:r>
+      <w:r>
+        <w:t>»</w:t>
+      </w:r>
+      <w:r>
+        <w:t xml:space="preserve"> – </w:t>
+      </w:r>
+      <w:r>
+        <w:t xml:space="preserve">пользователь веб-сайта, </w:t>
+      </w:r>
+      <w:r>
+        <w:t>авторизовавшийся в системе под учетными данными администратора</w:t>
+      </w:r>
+      <w:r>
+        <w:t xml:space="preserve">. </w:t>
+      </w:r>
+      <w:r>
+        <w:t xml:space="preserve">Для </w:t>
+      </w:r>
+      <w:r>
+        <w:t>данного</w:t>
+      </w:r>
+      <w:r>
+        <w:t xml:space="preserve"> пользователя должна быть реализована следующая функциональность:</w:t>
+      </w:r>
+    </w:p>
+    <w:p>
+      <w:pPr>
+        <w:pStyle w:val="a4"/>
+      </w:pPr>
+      <w:r>
+        <w:t>Возможность добавления новых пользователей;</w:t>
+      </w:r>
+    </w:p>
+    <w:p>
+      <w:pPr>
+        <w:pStyle w:val="a4"/>
+      </w:pPr>
+      <w:r>
+        <w:t>Возможность добавления новых направлений;</w:t>
+      </w:r>
+    </w:p>
+    <w:p>
+      <w:pPr>
+        <w:pStyle w:val="a4"/>
+      </w:pPr>
+      <w:r>
+        <w:t>Возможность добавления новых дисциплин;</w:t>
+      </w:r>
+    </w:p>
+    <w:p>
+      <w:pPr>
+        <w:pStyle w:val="a4"/>
+      </w:pPr>
+      <w:r>
+        <w:t>Возможность добавления новых групп студентов;</w:t>
+      </w:r>
+    </w:p>
+    <w:p>
+      <w:pPr>
+        <w:pStyle w:val="aff6"/>
+      </w:pPr>
+      <w:r>
+        <w:t>Возможность редактирования баллов.</w:t>
+      </w:r>
+      <w:bookmarkStart w:id="45" w:name="_GoBack"/>
+      <w:bookmarkEnd w:id="45"/>
+    </w:p>
+    <w:p>
+      <w:pPr>
+        <w:pStyle w:val="a4"/>
+      </w:pPr>
       <w:r>
         <w:br w:type="page"/>
       </w:r>
@@ -5189,14 +5280,14 @@
       <w:pPr>
         <w:pStyle w:val="a1"/>
       </w:pPr>
-      <w:bookmarkStart w:id="45" w:name="_Toc131175720"/>
-      <w:bookmarkStart w:id="46" w:name="_Toc146651851"/>
+      <w:bookmarkStart w:id="46" w:name="_Toc131175720"/>
+      <w:bookmarkStart w:id="47" w:name="_Toc146651851"/>
       <w:r>
         <w:lastRenderedPageBreak/>
         <w:t>Дизайн сайта</w:t>
       </w:r>
-      <w:bookmarkEnd w:id="45"/>
       <w:bookmarkEnd w:id="46"/>
+      <w:bookmarkEnd w:id="47"/>
     </w:p>
     <w:p>
       <w:pPr>
@@ -5286,13 +5377,13 @@
       <w:pPr>
         <w:pStyle w:val="a1"/>
       </w:pPr>
-      <w:bookmarkStart w:id="47" w:name="_Toc131175721"/>
-      <w:bookmarkStart w:id="48" w:name="_Toc146651852"/>
+      <w:bookmarkStart w:id="48" w:name="_Toc131175721"/>
+      <w:bookmarkStart w:id="49" w:name="_Toc146651852"/>
       <w:r>
         <w:t>Навигация по веб-приложению</w:t>
       </w:r>
-      <w:bookmarkEnd w:id="47"/>
       <w:bookmarkEnd w:id="48"/>
+      <w:bookmarkEnd w:id="49"/>
     </w:p>
     <w:p>
       <w:pPr>
@@ -5373,8 +5464,8 @@
       <w:pPr>
         <w:pStyle w:val="a1"/>
       </w:pPr>
-      <w:bookmarkStart w:id="49" w:name="_Toc131175722"/>
-      <w:bookmarkStart w:id="50" w:name="_Toc146651853"/>
+      <w:bookmarkStart w:id="50" w:name="_Toc131175722"/>
+      <w:bookmarkStart w:id="51" w:name="_Toc146651853"/>
       <w:r>
         <w:lastRenderedPageBreak/>
         <w:t>Описание страниц сайт</w:t>
@@ -5382,36 +5473,27 @@
       <w:r>
         <w:t>а</w:t>
       </w:r>
-      <w:bookmarkEnd w:id="49"/>
       <w:bookmarkEnd w:id="50"/>
+      <w:bookmarkEnd w:id="51"/>
     </w:p>
     <w:p>
       <w:pPr>
         <w:pStyle w:val="a2"/>
       </w:pPr>
-      <w:bookmarkStart w:id="51" w:name="_Toc131175723"/>
-      <w:bookmarkStart w:id="52" w:name="_Toc146651854"/>
+      <w:bookmarkStart w:id="52" w:name="_Toc131175723"/>
+      <w:bookmarkStart w:id="53" w:name="_Toc146651854"/>
       <w:r>
         <w:t>Запуск приложения</w:t>
       </w:r>
-      <w:bookmarkEnd w:id="51"/>
       <w:bookmarkEnd w:id="52"/>
+      <w:bookmarkEnd w:id="53"/>
     </w:p>
     <w:p>
       <w:pPr>
         <w:pStyle w:val="aff6"/>
       </w:pPr>
       <w:r>
-        <w:t>При первом запуске приложения</w:t>
-      </w:r>
-      <w:r>
-        <w:t xml:space="preserve"> перед неавторизованным пользователем</w:t>
-      </w:r>
-      <w:r>
-        <w:t xml:space="preserve"> </w:t>
-      </w:r>
-      <w:r>
-        <w:t xml:space="preserve">появляются следующие элементы: </w:t>
+        <w:t xml:space="preserve">При первом запуске приложения перед неавторизованным пользователем появляются следующие элементы: </w:t>
       </w:r>
     </w:p>
     <w:p>
@@ -5419,13 +5501,7 @@
         <w:pStyle w:val="a4"/>
       </w:pPr>
       <w:r>
-        <w:t xml:space="preserve">Форма </w:t>
-      </w:r>
-      <w:r>
-        <w:t>входа</w:t>
-      </w:r>
-      <w:r>
-        <w:t>;</w:t>
+        <w:t>Форма входа;</w:t>
       </w:r>
     </w:p>
     <w:p>
@@ -5444,10 +5520,7 @@
         <w:pStyle w:val="a4"/>
       </w:pPr>
       <w:r>
-        <w:t>Кнопка «Войти</w:t>
-      </w:r>
-      <w:r>
-        <w:t>».</w:t>
+        <w:t>Кнопка «Войти».</w:t>
       </w:r>
     </w:p>
     <w:p>
@@ -5498,19 +5571,19 @@
       <w:pPr>
         <w:pStyle w:val="a2"/>
       </w:pPr>
-      <w:bookmarkStart w:id="53" w:name="_Toc131175724"/>
-      <w:bookmarkStart w:id="54" w:name="_Toc146651855"/>
+      <w:bookmarkStart w:id="54" w:name="_Toc131175724"/>
+      <w:bookmarkStart w:id="55" w:name="_Toc146651855"/>
       <w:r>
         <w:t>С</w:t>
       </w:r>
       <w:r>
         <w:t>траница</w:t>
       </w:r>
-      <w:bookmarkEnd w:id="53"/>
+      <w:bookmarkEnd w:id="54"/>
       <w:r>
         <w:t xml:space="preserve"> «Домой»</w:t>
       </w:r>
-      <w:bookmarkEnd w:id="54"/>
+      <w:bookmarkEnd w:id="55"/>
     </w:p>
     <w:p>
       <w:pPr>
@@ -5544,24 +5617,18 @@
         <w:t>реподаватель,</w:t>
       </w:r>
       <w:r>
-        <w:t xml:space="preserve"> то</w:t>
-      </w:r>
-      <w:r>
-        <w:t xml:space="preserve"> отрывшаяся страница будет представлять таблицу</w:t>
-      </w:r>
-      <w:r>
-        <w:t xml:space="preserve"> с занятиями, внутри которых можно проставлять студентам оценки.</w:t>
+        <w:t xml:space="preserve"> то отрывшаяся страница будет представлять таблицу с занятиями, внутри которых можно проставлять студентам оценки.</w:t>
       </w:r>
     </w:p>
     <w:p>
       <w:pPr>
         <w:pStyle w:val="a2"/>
       </w:pPr>
-      <w:bookmarkStart w:id="55" w:name="_Toc146651856"/>
+      <w:bookmarkStart w:id="56" w:name="_Toc146651856"/>
       <w:r>
         <w:t>Страница «Оценки студентов»</w:t>
       </w:r>
-      <w:bookmarkEnd w:id="55"/>
+      <w:bookmarkEnd w:id="56"/>
     </w:p>
     <w:p>
       <w:pPr>
@@ -5589,14 +5656,14 @@
       <w:pPr>
         <w:pStyle w:val="a1"/>
       </w:pPr>
-      <w:bookmarkStart w:id="56" w:name="_Toc131175730"/>
-      <w:bookmarkStart w:id="57" w:name="_Toc146651857"/>
+      <w:bookmarkStart w:id="57" w:name="_Toc131175730"/>
+      <w:bookmarkStart w:id="58" w:name="_Toc146651857"/>
       <w:r>
         <w:lastRenderedPageBreak/>
         <w:t>Перспективы развития, модернизации веб-приложения</w:t>
       </w:r>
-      <w:bookmarkEnd w:id="56"/>
       <w:bookmarkEnd w:id="57"/>
+      <w:bookmarkEnd w:id="58"/>
     </w:p>
     <w:p>
       <w:pPr>
@@ -5665,14 +5732,14 @@
       <w:pPr>
         <w:pStyle w:val="a1"/>
       </w:pPr>
-      <w:bookmarkStart w:id="58" w:name="_Toc131175731"/>
-      <w:bookmarkStart w:id="59" w:name="_Toc146651858"/>
+      <w:bookmarkStart w:id="59" w:name="_Toc131175731"/>
+      <w:bookmarkStart w:id="60" w:name="_Toc146651858"/>
       <w:r>
         <w:lastRenderedPageBreak/>
         <w:t>Требования к документированию</w:t>
       </w:r>
-      <w:bookmarkEnd w:id="58"/>
       <w:bookmarkEnd w:id="59"/>
+      <w:bookmarkEnd w:id="60"/>
     </w:p>
     <w:p>
       <w:pPr>
@@ -5783,14 +5850,14 @@
       <w:pPr>
         <w:pStyle w:val="a1"/>
       </w:pPr>
-      <w:bookmarkStart w:id="60" w:name="_Toc131175732"/>
-      <w:bookmarkStart w:id="61" w:name="_Toc146651859"/>
+      <w:bookmarkStart w:id="61" w:name="_Toc131175732"/>
+      <w:bookmarkStart w:id="62" w:name="_Toc146651859"/>
       <w:r>
         <w:lastRenderedPageBreak/>
         <w:t>Порядок контроля и приемки работы</w:t>
       </w:r>
-      <w:bookmarkEnd w:id="60"/>
       <w:bookmarkEnd w:id="61"/>
+      <w:bookmarkEnd w:id="62"/>
     </w:p>
     <w:p>
       <w:pPr>
@@ -5870,14 +5937,14 @@
       <w:pPr>
         <w:pStyle w:val="ae"/>
       </w:pPr>
-      <w:bookmarkStart w:id="62" w:name="_Toc131175733"/>
-      <w:bookmarkStart w:id="63" w:name="_Toc146651860"/>
+      <w:bookmarkStart w:id="63" w:name="_Toc131175733"/>
+      <w:bookmarkStart w:id="64" w:name="_Toc146651860"/>
       <w:r>
         <w:lastRenderedPageBreak/>
         <w:t>Приложение</w:t>
       </w:r>
-      <w:bookmarkEnd w:id="62"/>
       <w:bookmarkEnd w:id="63"/>
+      <w:bookmarkEnd w:id="64"/>
     </w:p>
     <w:p>
       <w:pPr>
@@ -6201,7 +6268,6 @@
         <w:pStyle w:val="aff6"/>
         <w:jc w:val="center"/>
       </w:pPr>
-      <w:bookmarkStart w:id="64" w:name="_GoBack"/>
       <w:r>
         <w:rPr>
           <w:noProof/>
@@ -6256,7 +6322,6 @@
           </wp:inline>
         </w:drawing>
       </w:r>
-      <w:bookmarkEnd w:id="64"/>
     </w:p>
     <w:sectPr>
       <w:footerReference w:type="default" r:id="rId12"/>
@@ -11246,7 +11311,7 @@
 </file>
 
 <file path=customXml/itemProps1.xml><?xml version="1.0" encoding="utf-8"?>
-<ds:datastoreItem xmlns:ds="http://schemas.openxmlformats.org/officeDocument/2006/customXml" ds:itemID="{8E62050D-AD39-47D8-8F5C-BD348624B02B}">
+<ds:datastoreItem xmlns:ds="http://schemas.openxmlformats.org/officeDocument/2006/customXml" ds:itemID="{E4587744-8207-4AF2-894A-42D9F713D981}">
   <ds:schemaRefs>
     <ds:schemaRef ds:uri="http://schemas.openxmlformats.org/officeDocument/2006/bibliography"/>
   </ds:schemaRefs>

</xml_diff>